<commit_message>
Another hint for bitwise ops
</commit_message>
<xml_diff>
--- a/CYBER360-Ex-2.3-Bitwise-Operators.docx
+++ b/CYBER360-Ex-2.3-Bitwise-Operators.docx
@@ -1,6 +1,6 @@
 
 <file path=word/document.xml><?xml version="1.0" encoding="utf-8"?>
-<w:document xmlns:wpc="http://schemas.microsoft.com/office/word/2010/wordprocessingCanvas" xmlns:cx="http://schemas.microsoft.com/office/drawing/2014/chartex" xmlns:cx1="http://schemas.microsoft.com/office/drawing/2015/9/8/chartex" xmlns:cx2="http://schemas.microsoft.com/office/drawing/2015/10/21/chartex" xmlns:cx3="http://schemas.microsoft.com/office/drawing/2016/5/9/chartex" xmlns:cx4="http://schemas.microsoft.com/office/drawing/2016/5/10/chartex" xmlns:cx5="http://schemas.microsoft.com/office/drawing/2016/5/11/chartex" xmlns:cx6="http://schemas.microsoft.com/office/drawing/2016/5/12/chartex" xmlns:cx7="http://schemas.microsoft.com/office/drawing/2016/5/13/chartex" xmlns:cx8="http://schemas.microsoft.com/office/drawing/2016/5/14/chartex" xmlns:mc="http://schemas.openxmlformats.org/markup-compatibility/2006" xmlns:aink="http://schemas.microsoft.com/office/drawing/2016/ink" xmlns:am3d="http://schemas.microsoft.com/office/drawing/2017/model3d" xmlns:o="urn:schemas-microsoft-com:office:office" xmlns:oel="http://schemas.microsoft.com/office/2019/extlst" xmlns:r="http://schemas.openxmlformats.org/officeDocument/2006/relationships" xmlns:m="http://schemas.openxmlformats.org/officeDocument/2006/math" xmlns:v="urn:schemas-microsoft-com:vml" xmlns:wp14="http://schemas.microsoft.com/office/word/2010/wordprocessingDrawing" xmlns:wp="http://schemas.openxmlformats.org/drawingml/2006/wordprocessingDrawing" xmlns:w10="urn:schemas-microsoft-com:office:word" xmlns:w="http://schemas.openxmlformats.org/wordprocessingml/2006/main" xmlns:w14="http://schemas.microsoft.com/office/word/2010/wordml" xmlns:w15="http://schemas.microsoft.com/office/word/2012/wordml" xmlns:w16cex="http://schemas.microsoft.com/office/word/2018/wordml/cex" xmlns:w16cid="http://schemas.microsoft.com/office/word/2016/wordml/cid" xmlns:w16="http://schemas.microsoft.com/office/word/2018/wordml" xmlns:w16du="http://schemas.microsoft.com/office/word/2023/wordml/word16du" xmlns:w16sdtdh="http://schemas.microsoft.com/office/word/2020/wordml/sdtdatahash" xmlns:w16se="http://schemas.microsoft.com/office/word/2015/wordml/symex" xmlns:wpg="http://schemas.microsoft.com/office/word/2010/wordprocessingGroup" xmlns:wpi="http://schemas.microsoft.com/office/word/2010/wordprocessingInk" xmlns:wne="http://schemas.microsoft.com/office/word/2006/wordml" xmlns:wps="http://schemas.microsoft.com/office/word/2010/wordprocessingShape" mc:Ignorable="w14 w15 w16se w16cid w16 w16cex w16sdtdh w16du wp14">
+<w:document xmlns:wpc="http://schemas.microsoft.com/office/word/2010/wordprocessingCanvas" xmlns:cx="http://schemas.microsoft.com/office/drawing/2014/chartex" xmlns:cx1="http://schemas.microsoft.com/office/drawing/2015/9/8/chartex" xmlns:cx2="http://schemas.microsoft.com/office/drawing/2015/10/21/chartex" xmlns:cx3="http://schemas.microsoft.com/office/drawing/2016/5/9/chartex" xmlns:cx4="http://schemas.microsoft.com/office/drawing/2016/5/10/chartex" xmlns:cx5="http://schemas.microsoft.com/office/drawing/2016/5/11/chartex" xmlns:cx6="http://schemas.microsoft.com/office/drawing/2016/5/12/chartex" xmlns:cx7="http://schemas.microsoft.com/office/drawing/2016/5/13/chartex" xmlns:cx8="http://schemas.microsoft.com/office/drawing/2016/5/14/chartex" xmlns:mc="http://schemas.openxmlformats.org/markup-compatibility/2006" xmlns:aink="http://schemas.microsoft.com/office/drawing/2016/ink" xmlns:am3d="http://schemas.microsoft.com/office/drawing/2017/model3d" xmlns:o="urn:schemas-microsoft-com:office:office" xmlns:oel="http://schemas.microsoft.com/office/2019/extlst" xmlns:r="http://schemas.openxmlformats.org/officeDocument/2006/relationships" xmlns:m="http://schemas.openxmlformats.org/officeDocument/2006/math" xmlns:v="urn:schemas-microsoft-com:vml" xmlns:wp14="http://schemas.microsoft.com/office/word/2010/wordprocessingDrawing" xmlns:wp="http://schemas.openxmlformats.org/drawingml/2006/wordprocessingDrawing" xmlns:w10="urn:schemas-microsoft-com:office:word" xmlns:w="http://schemas.openxmlformats.org/wordprocessingml/2006/main" xmlns:w14="http://schemas.microsoft.com/office/word/2010/wordml" xmlns:w15="http://schemas.microsoft.com/office/word/2012/wordml" xmlns:w16cex="http://schemas.microsoft.com/office/word/2018/wordml/cex" xmlns:w16cid="http://schemas.microsoft.com/office/word/2016/wordml/cid" xmlns:w16="http://schemas.microsoft.com/office/word/2018/wordml" xmlns:w16du="http://schemas.microsoft.com/office/word/2023/wordml/word16du" xmlns:w16sdtdh="http://schemas.microsoft.com/office/word/2020/wordml/sdtdatahash" xmlns:w16sdtfl="http://schemas.microsoft.com/office/word/2024/wordml/sdtformatlock" xmlns:w16se="http://schemas.microsoft.com/office/word/2015/wordml/symex" xmlns:wpg="http://schemas.microsoft.com/office/word/2010/wordprocessingGroup" xmlns:wpi="http://schemas.microsoft.com/office/word/2010/wordprocessingInk" xmlns:wne="http://schemas.microsoft.com/office/word/2006/wordml" xmlns:wps="http://schemas.microsoft.com/office/word/2010/wordprocessingShape" mc:Ignorable="w14 w15 w16se w16cid w16 w16cex w16sdtdh w16sdtfl w16du wp14">
   <w:body>
     <w:p>
       <w:pPr>
@@ -2353,6 +2353,71 @@
           </w:r>
         </w:sdtContent>
       </w:sdt>
+      <w:r>
+        <w:rPr>
+          <w:rStyle w:val="AnswerChar"/>
+          <w:color w:val="000000" w:themeColor="text1"/>
+          <w:sz w:val="22"/>
+          <w:szCs w:val="22"/>
+        </w:rPr>
+        <w:t xml:space="preserve"> </w:t>
+      </w:r>
+      <w:r>
+        <w:rPr>
+          <w:rStyle w:val="AnswerChar"/>
+          <w:i/>
+          <w:iCs/>
+          <w:color w:val="000000" w:themeColor="text1"/>
+          <w:sz w:val="22"/>
+          <w:szCs w:val="22"/>
+        </w:rPr>
+        <w:t xml:space="preserve">Hint: your result should be a negative number, but </w:t>
+      </w:r>
+      <w:r>
+        <w:rPr>
+          <w:rStyle w:val="AnswerChar"/>
+          <w:i/>
+          <w:iCs/>
+          <w:color w:val="000000" w:themeColor="text1"/>
+          <w:sz w:val="22"/>
+          <w:szCs w:val="22"/>
+        </w:rPr>
+        <w:t>the answer is</w:t>
+      </w:r>
+      <w:r>
+        <w:rPr>
+          <w:rStyle w:val="AnswerChar"/>
+          <w:i/>
+          <w:iCs/>
+          <w:color w:val="000000" w:themeColor="text1"/>
+          <w:sz w:val="22"/>
+          <w:szCs w:val="22"/>
+        </w:rPr>
+        <w:t xml:space="preserve"> </w:t>
+      </w:r>
+      <w:r>
+        <w:rPr>
+          <w:rStyle w:val="AnswerChar"/>
+          <w:i/>
+          <w:iCs/>
+          <w:color w:val="000000" w:themeColor="text1"/>
+          <w:sz w:val="22"/>
+          <w:szCs w:val="22"/>
+          <w:u w:val="single"/>
+        </w:rPr>
+        <w:t>not</w:t>
+      </w:r>
+      <w:r>
+        <w:rPr>
+          <w:rStyle w:val="AnswerChar"/>
+          <w:i/>
+          <w:iCs/>
+          <w:color w:val="000000" w:themeColor="text1"/>
+          <w:sz w:val="22"/>
+          <w:szCs w:val="22"/>
+        </w:rPr>
+        <w:t xml:space="preserve"> -3.</w:t>
+      </w:r>
     </w:p>
     <w:p>
       <w:pPr>
@@ -2866,6 +2931,98 @@
           </w:r>
         </w:sdtContent>
       </w:sdt>
+      <w:r>
+        <w:rPr>
+          <w:rStyle w:val="AnswerChar"/>
+          <w:color w:val="000000" w:themeColor="text1"/>
+          <w:sz w:val="22"/>
+          <w:szCs w:val="22"/>
+        </w:rPr>
+        <w:t xml:space="preserve"> </w:t>
+      </w:r>
+      <w:r>
+        <w:rPr>
+          <w:rStyle w:val="AnswerChar"/>
+          <w:i/>
+          <w:iCs/>
+          <w:color w:val="000000" w:themeColor="text1"/>
+          <w:sz w:val="22"/>
+          <w:szCs w:val="22"/>
+        </w:rPr>
+        <w:t>(Vocabulary hints: a “byte” consists of eight binary bits. A “word” is sixteen bits, or twice as long as a byte. A “</w:t>
+      </w:r>
+      <w:proofErr w:type="spellStart"/>
+      <w:r>
+        <w:rPr>
+          <w:rStyle w:val="AnswerChar"/>
+          <w:i/>
+          <w:iCs/>
+          <w:color w:val="000000" w:themeColor="text1"/>
+          <w:sz w:val="22"/>
+          <w:szCs w:val="22"/>
+        </w:rPr>
+        <w:t>dword</w:t>
+      </w:r>
+      <w:proofErr w:type="spellEnd"/>
+      <w:r>
+        <w:rPr>
+          <w:rStyle w:val="AnswerChar"/>
+          <w:i/>
+          <w:iCs/>
+          <w:color w:val="000000" w:themeColor="text1"/>
+          <w:sz w:val="22"/>
+          <w:szCs w:val="22"/>
+        </w:rPr>
+        <w:t>,” or “</w:t>
+      </w:r>
+      <w:proofErr w:type="gramStart"/>
+      <w:r>
+        <w:rPr>
+          <w:rStyle w:val="AnswerChar"/>
+          <w:i/>
+          <w:iCs/>
+          <w:color w:val="000000" w:themeColor="text1"/>
+          <w:sz w:val="22"/>
+          <w:szCs w:val="22"/>
+        </w:rPr>
+        <w:t>double-word</w:t>
+      </w:r>
+      <w:proofErr w:type="gramEnd"/>
+      <w:r>
+        <w:rPr>
+          <w:rStyle w:val="AnswerChar"/>
+          <w:i/>
+          <w:iCs/>
+          <w:color w:val="000000" w:themeColor="text1"/>
+          <w:sz w:val="22"/>
+          <w:szCs w:val="22"/>
+        </w:rPr>
+        <w:t xml:space="preserve">,” is thirty-two bits, twice as long as a word. A “qword,” or “quad-word,” is sixty-four bits, or twice as long as a </w:t>
+      </w:r>
+      <w:proofErr w:type="spellStart"/>
+      <w:r>
+        <w:rPr>
+          <w:rStyle w:val="AnswerChar"/>
+          <w:i/>
+          <w:iCs/>
+          <w:color w:val="000000" w:themeColor="text1"/>
+          <w:sz w:val="22"/>
+          <w:szCs w:val="22"/>
+        </w:rPr>
+        <w:t>dword</w:t>
+      </w:r>
+      <w:proofErr w:type="spellEnd"/>
+      <w:r>
+        <w:rPr>
+          <w:rStyle w:val="AnswerChar"/>
+          <w:i/>
+          <w:iCs/>
+          <w:color w:val="000000" w:themeColor="text1"/>
+          <w:sz w:val="22"/>
+          <w:szCs w:val="22"/>
+        </w:rPr>
+        <w:t>. This should correspond to your answer to 3.3 above.)</w:t>
+      </w:r>
     </w:p>
     <w:p>
       <w:pPr>
@@ -2913,6 +3070,7 @@
           <w:sz w:val="22"/>
           <w:szCs w:val="22"/>
         </w:rPr>
+        <w:lastRenderedPageBreak/>
         <w:t xml:space="preserve">At your powershell prompt, </w:t>
       </w:r>
       <w:proofErr w:type="gramStart"/>
@@ -3147,7 +3305,6 @@
           <w:sz w:val="22"/>
           <w:szCs w:val="22"/>
         </w:rPr>
-        <w:lastRenderedPageBreak/>
         <w:t xml:space="preserve">Verify in your calculator app: </w:t>
       </w:r>
     </w:p>
@@ -3645,7 +3802,7 @@
 </file>
 
 <file path=word/endnotes.xml><?xml version="1.0" encoding="utf-8"?>
-<w:endnotes xmlns:wpc="http://schemas.microsoft.com/office/word/2010/wordprocessingCanvas" xmlns:cx="http://schemas.microsoft.com/office/drawing/2014/chartex" xmlns:cx1="http://schemas.microsoft.com/office/drawing/2015/9/8/chartex" xmlns:cx2="http://schemas.microsoft.com/office/drawing/2015/10/21/chartex" xmlns:cx3="http://schemas.microsoft.com/office/drawing/2016/5/9/chartex" xmlns:cx4="http://schemas.microsoft.com/office/drawing/2016/5/10/chartex" xmlns:cx5="http://schemas.microsoft.com/office/drawing/2016/5/11/chartex" xmlns:cx6="http://schemas.microsoft.com/office/drawing/2016/5/12/chartex" xmlns:cx7="http://schemas.microsoft.com/office/drawing/2016/5/13/chartex" xmlns:cx8="http://schemas.microsoft.com/office/drawing/2016/5/14/chartex" xmlns:mc="http://schemas.openxmlformats.org/markup-compatibility/2006" xmlns:aink="http://schemas.microsoft.com/office/drawing/2016/ink" xmlns:am3d="http://schemas.microsoft.com/office/drawing/2017/model3d" xmlns:o="urn:schemas-microsoft-com:office:office" xmlns:oel="http://schemas.microsoft.com/office/2019/extlst" xmlns:r="http://schemas.openxmlformats.org/officeDocument/2006/relationships" xmlns:m="http://schemas.openxmlformats.org/officeDocument/2006/math" xmlns:v="urn:schemas-microsoft-com:vml" xmlns:wp14="http://schemas.microsoft.com/office/word/2010/wordprocessingDrawing" xmlns:wp="http://schemas.openxmlformats.org/drawingml/2006/wordprocessingDrawing" xmlns:w10="urn:schemas-microsoft-com:office:word" xmlns:w="http://schemas.openxmlformats.org/wordprocessingml/2006/main" xmlns:w14="http://schemas.microsoft.com/office/word/2010/wordml" xmlns:w15="http://schemas.microsoft.com/office/word/2012/wordml" xmlns:w16cex="http://schemas.microsoft.com/office/word/2018/wordml/cex" xmlns:w16cid="http://schemas.microsoft.com/office/word/2016/wordml/cid" xmlns:w16="http://schemas.microsoft.com/office/word/2018/wordml" xmlns:w16du="http://schemas.microsoft.com/office/word/2023/wordml/word16du" xmlns:w16sdtdh="http://schemas.microsoft.com/office/word/2020/wordml/sdtdatahash" xmlns:w16se="http://schemas.microsoft.com/office/word/2015/wordml/symex" xmlns:wpg="http://schemas.microsoft.com/office/word/2010/wordprocessingGroup" xmlns:wpi="http://schemas.microsoft.com/office/word/2010/wordprocessingInk" xmlns:wne="http://schemas.microsoft.com/office/word/2006/wordml" xmlns:wps="http://schemas.microsoft.com/office/word/2010/wordprocessingShape" mc:Ignorable="w14 w15 w16se w16cid w16 w16cex w16sdtdh w16du wp14">
+<w:endnotes xmlns:wpc="http://schemas.microsoft.com/office/word/2010/wordprocessingCanvas" xmlns:cx="http://schemas.microsoft.com/office/drawing/2014/chartex" xmlns:cx1="http://schemas.microsoft.com/office/drawing/2015/9/8/chartex" xmlns:cx2="http://schemas.microsoft.com/office/drawing/2015/10/21/chartex" xmlns:cx3="http://schemas.microsoft.com/office/drawing/2016/5/9/chartex" xmlns:cx4="http://schemas.microsoft.com/office/drawing/2016/5/10/chartex" xmlns:cx5="http://schemas.microsoft.com/office/drawing/2016/5/11/chartex" xmlns:cx6="http://schemas.microsoft.com/office/drawing/2016/5/12/chartex" xmlns:cx7="http://schemas.microsoft.com/office/drawing/2016/5/13/chartex" xmlns:cx8="http://schemas.microsoft.com/office/drawing/2016/5/14/chartex" xmlns:mc="http://schemas.openxmlformats.org/markup-compatibility/2006" xmlns:aink="http://schemas.microsoft.com/office/drawing/2016/ink" xmlns:am3d="http://schemas.microsoft.com/office/drawing/2017/model3d" xmlns:o="urn:schemas-microsoft-com:office:office" xmlns:oel="http://schemas.microsoft.com/office/2019/extlst" xmlns:r="http://schemas.openxmlformats.org/officeDocument/2006/relationships" xmlns:m="http://schemas.openxmlformats.org/officeDocument/2006/math" xmlns:v="urn:schemas-microsoft-com:vml" xmlns:wp14="http://schemas.microsoft.com/office/word/2010/wordprocessingDrawing" xmlns:wp="http://schemas.openxmlformats.org/drawingml/2006/wordprocessingDrawing" xmlns:w10="urn:schemas-microsoft-com:office:word" xmlns:w="http://schemas.openxmlformats.org/wordprocessingml/2006/main" xmlns:w14="http://schemas.microsoft.com/office/word/2010/wordml" xmlns:w15="http://schemas.microsoft.com/office/word/2012/wordml" xmlns:w16cex="http://schemas.microsoft.com/office/word/2018/wordml/cex" xmlns:w16cid="http://schemas.microsoft.com/office/word/2016/wordml/cid" xmlns:w16="http://schemas.microsoft.com/office/word/2018/wordml" xmlns:w16du="http://schemas.microsoft.com/office/word/2023/wordml/word16du" xmlns:w16sdtdh="http://schemas.microsoft.com/office/word/2020/wordml/sdtdatahash" xmlns:w16sdtfl="http://schemas.microsoft.com/office/word/2024/wordml/sdtformatlock" xmlns:w16se="http://schemas.microsoft.com/office/word/2015/wordml/symex" xmlns:wpg="http://schemas.microsoft.com/office/word/2010/wordprocessingGroup" xmlns:wpi="http://schemas.microsoft.com/office/word/2010/wordprocessingInk" xmlns:wne="http://schemas.microsoft.com/office/word/2006/wordml" xmlns:wps="http://schemas.microsoft.com/office/word/2010/wordprocessingShape" mc:Ignorable="w14 w15 w16se w16cid w16 w16cex w16sdtdh w16sdtfl w16du wp14">
   <w:endnote w:type="separator" w:id="-1">
     <w:p>
       <w:pPr>
@@ -3670,7 +3827,7 @@
 </file>
 
 <file path=word/footer1.xml><?xml version="1.0" encoding="utf-8"?>
-<w:ftr xmlns:wpc="http://schemas.microsoft.com/office/word/2010/wordprocessingCanvas" xmlns:cx="http://schemas.microsoft.com/office/drawing/2014/chartex" xmlns:cx1="http://schemas.microsoft.com/office/drawing/2015/9/8/chartex" xmlns:cx2="http://schemas.microsoft.com/office/drawing/2015/10/21/chartex" xmlns:cx3="http://schemas.microsoft.com/office/drawing/2016/5/9/chartex" xmlns:cx4="http://schemas.microsoft.com/office/drawing/2016/5/10/chartex" xmlns:cx5="http://schemas.microsoft.com/office/drawing/2016/5/11/chartex" xmlns:cx6="http://schemas.microsoft.com/office/drawing/2016/5/12/chartex" xmlns:cx7="http://schemas.microsoft.com/office/drawing/2016/5/13/chartex" xmlns:cx8="http://schemas.microsoft.com/office/drawing/2016/5/14/chartex" xmlns:mc="http://schemas.openxmlformats.org/markup-compatibility/2006" xmlns:aink="http://schemas.microsoft.com/office/drawing/2016/ink" xmlns:am3d="http://schemas.microsoft.com/office/drawing/2017/model3d" xmlns:o="urn:schemas-microsoft-com:office:office" xmlns:oel="http://schemas.microsoft.com/office/2019/extlst" xmlns:r="http://schemas.openxmlformats.org/officeDocument/2006/relationships" xmlns:m="http://schemas.openxmlformats.org/officeDocument/2006/math" xmlns:v="urn:schemas-microsoft-com:vml" xmlns:wp14="http://schemas.microsoft.com/office/word/2010/wordprocessingDrawing" xmlns:wp="http://schemas.openxmlformats.org/drawingml/2006/wordprocessingDrawing" xmlns:w10="urn:schemas-microsoft-com:office:word" xmlns:w="http://schemas.openxmlformats.org/wordprocessingml/2006/main" xmlns:w14="http://schemas.microsoft.com/office/word/2010/wordml" xmlns:w15="http://schemas.microsoft.com/office/word/2012/wordml" xmlns:w16cex="http://schemas.microsoft.com/office/word/2018/wordml/cex" xmlns:w16cid="http://schemas.microsoft.com/office/word/2016/wordml/cid" xmlns:w16="http://schemas.microsoft.com/office/word/2018/wordml" xmlns:w16du="http://schemas.microsoft.com/office/word/2023/wordml/word16du" xmlns:w16sdtdh="http://schemas.microsoft.com/office/word/2020/wordml/sdtdatahash" xmlns:w16se="http://schemas.microsoft.com/office/word/2015/wordml/symex" xmlns:wpg="http://schemas.microsoft.com/office/word/2010/wordprocessingGroup" xmlns:wpi="http://schemas.microsoft.com/office/word/2010/wordprocessingInk" xmlns:wne="http://schemas.microsoft.com/office/word/2006/wordml" xmlns:wps="http://schemas.microsoft.com/office/word/2010/wordprocessingShape" mc:Ignorable="w14 w15 w16se w16cid w16 w16cex w16sdtdh w16du wp14">
+<w:ftr xmlns:wpc="http://schemas.microsoft.com/office/word/2010/wordprocessingCanvas" xmlns:cx="http://schemas.microsoft.com/office/drawing/2014/chartex" xmlns:cx1="http://schemas.microsoft.com/office/drawing/2015/9/8/chartex" xmlns:cx2="http://schemas.microsoft.com/office/drawing/2015/10/21/chartex" xmlns:cx3="http://schemas.microsoft.com/office/drawing/2016/5/9/chartex" xmlns:cx4="http://schemas.microsoft.com/office/drawing/2016/5/10/chartex" xmlns:cx5="http://schemas.microsoft.com/office/drawing/2016/5/11/chartex" xmlns:cx6="http://schemas.microsoft.com/office/drawing/2016/5/12/chartex" xmlns:cx7="http://schemas.microsoft.com/office/drawing/2016/5/13/chartex" xmlns:cx8="http://schemas.microsoft.com/office/drawing/2016/5/14/chartex" xmlns:mc="http://schemas.openxmlformats.org/markup-compatibility/2006" xmlns:aink="http://schemas.microsoft.com/office/drawing/2016/ink" xmlns:am3d="http://schemas.microsoft.com/office/drawing/2017/model3d" xmlns:o="urn:schemas-microsoft-com:office:office" xmlns:oel="http://schemas.microsoft.com/office/2019/extlst" xmlns:r="http://schemas.openxmlformats.org/officeDocument/2006/relationships" xmlns:m="http://schemas.openxmlformats.org/officeDocument/2006/math" xmlns:v="urn:schemas-microsoft-com:vml" xmlns:wp14="http://schemas.microsoft.com/office/word/2010/wordprocessingDrawing" xmlns:wp="http://schemas.openxmlformats.org/drawingml/2006/wordprocessingDrawing" xmlns:w10="urn:schemas-microsoft-com:office:word" xmlns:w="http://schemas.openxmlformats.org/wordprocessingml/2006/main" xmlns:w14="http://schemas.microsoft.com/office/word/2010/wordml" xmlns:w15="http://schemas.microsoft.com/office/word/2012/wordml" xmlns:w16cex="http://schemas.microsoft.com/office/word/2018/wordml/cex" xmlns:w16cid="http://schemas.microsoft.com/office/word/2016/wordml/cid" xmlns:w16="http://schemas.microsoft.com/office/word/2018/wordml" xmlns:w16du="http://schemas.microsoft.com/office/word/2023/wordml/word16du" xmlns:w16sdtdh="http://schemas.microsoft.com/office/word/2020/wordml/sdtdatahash" xmlns:w16sdtfl="http://schemas.microsoft.com/office/word/2024/wordml/sdtformatlock" xmlns:w16se="http://schemas.microsoft.com/office/word/2015/wordml/symex" xmlns:wpg="http://schemas.microsoft.com/office/word/2010/wordprocessingGroup" xmlns:wpi="http://schemas.microsoft.com/office/word/2010/wordprocessingInk" xmlns:wne="http://schemas.microsoft.com/office/word/2006/wordml" xmlns:wps="http://schemas.microsoft.com/office/word/2010/wordprocessingShape" mc:Ignorable="w14 w15 w16se w16cid w16 w16cex w16sdtdh w16sdtfl w16du wp14">
   <w:p>
     <w:pPr>
       <w:pStyle w:val="Footer"/>
@@ -3806,7 +3963,7 @@
         <w:sz w:val="16"/>
         <w:szCs w:val="16"/>
       </w:rPr>
-      <w:t>2024</w:t>
+      <w:t>2025</w:t>
     </w:r>
     <w:r>
       <w:rPr>
@@ -3971,7 +4128,7 @@
 </file>
 
 <file path=word/footnotes.xml><?xml version="1.0" encoding="utf-8"?>
-<w:footnotes xmlns:wpc="http://schemas.microsoft.com/office/word/2010/wordprocessingCanvas" xmlns:cx="http://schemas.microsoft.com/office/drawing/2014/chartex" xmlns:cx1="http://schemas.microsoft.com/office/drawing/2015/9/8/chartex" xmlns:cx2="http://schemas.microsoft.com/office/drawing/2015/10/21/chartex" xmlns:cx3="http://schemas.microsoft.com/office/drawing/2016/5/9/chartex" xmlns:cx4="http://schemas.microsoft.com/office/drawing/2016/5/10/chartex" xmlns:cx5="http://schemas.microsoft.com/office/drawing/2016/5/11/chartex" xmlns:cx6="http://schemas.microsoft.com/office/drawing/2016/5/12/chartex" xmlns:cx7="http://schemas.microsoft.com/office/drawing/2016/5/13/chartex" xmlns:cx8="http://schemas.microsoft.com/office/drawing/2016/5/14/chartex" xmlns:mc="http://schemas.openxmlformats.org/markup-compatibility/2006" xmlns:aink="http://schemas.microsoft.com/office/drawing/2016/ink" xmlns:am3d="http://schemas.microsoft.com/office/drawing/2017/model3d" xmlns:o="urn:schemas-microsoft-com:office:office" xmlns:oel="http://schemas.microsoft.com/office/2019/extlst" xmlns:r="http://schemas.openxmlformats.org/officeDocument/2006/relationships" xmlns:m="http://schemas.openxmlformats.org/officeDocument/2006/math" xmlns:v="urn:schemas-microsoft-com:vml" xmlns:wp14="http://schemas.microsoft.com/office/word/2010/wordprocessingDrawing" xmlns:wp="http://schemas.openxmlformats.org/drawingml/2006/wordprocessingDrawing" xmlns:w10="urn:schemas-microsoft-com:office:word" xmlns:w="http://schemas.openxmlformats.org/wordprocessingml/2006/main" xmlns:w14="http://schemas.microsoft.com/office/word/2010/wordml" xmlns:w15="http://schemas.microsoft.com/office/word/2012/wordml" xmlns:w16cex="http://schemas.microsoft.com/office/word/2018/wordml/cex" xmlns:w16cid="http://schemas.microsoft.com/office/word/2016/wordml/cid" xmlns:w16="http://schemas.microsoft.com/office/word/2018/wordml" xmlns:w16du="http://schemas.microsoft.com/office/word/2023/wordml/word16du" xmlns:w16sdtdh="http://schemas.microsoft.com/office/word/2020/wordml/sdtdatahash" xmlns:w16se="http://schemas.microsoft.com/office/word/2015/wordml/symex" xmlns:wpg="http://schemas.microsoft.com/office/word/2010/wordprocessingGroup" xmlns:wpi="http://schemas.microsoft.com/office/word/2010/wordprocessingInk" xmlns:wne="http://schemas.microsoft.com/office/word/2006/wordml" xmlns:wps="http://schemas.microsoft.com/office/word/2010/wordprocessingShape" mc:Ignorable="w14 w15 w16se w16cid w16 w16cex w16sdtdh w16du wp14">
+<w:footnotes xmlns:wpc="http://schemas.microsoft.com/office/word/2010/wordprocessingCanvas" xmlns:cx="http://schemas.microsoft.com/office/drawing/2014/chartex" xmlns:cx1="http://schemas.microsoft.com/office/drawing/2015/9/8/chartex" xmlns:cx2="http://schemas.microsoft.com/office/drawing/2015/10/21/chartex" xmlns:cx3="http://schemas.microsoft.com/office/drawing/2016/5/9/chartex" xmlns:cx4="http://schemas.microsoft.com/office/drawing/2016/5/10/chartex" xmlns:cx5="http://schemas.microsoft.com/office/drawing/2016/5/11/chartex" xmlns:cx6="http://schemas.microsoft.com/office/drawing/2016/5/12/chartex" xmlns:cx7="http://schemas.microsoft.com/office/drawing/2016/5/13/chartex" xmlns:cx8="http://schemas.microsoft.com/office/drawing/2016/5/14/chartex" xmlns:mc="http://schemas.openxmlformats.org/markup-compatibility/2006" xmlns:aink="http://schemas.microsoft.com/office/drawing/2016/ink" xmlns:am3d="http://schemas.microsoft.com/office/drawing/2017/model3d" xmlns:o="urn:schemas-microsoft-com:office:office" xmlns:oel="http://schemas.microsoft.com/office/2019/extlst" xmlns:r="http://schemas.openxmlformats.org/officeDocument/2006/relationships" xmlns:m="http://schemas.openxmlformats.org/officeDocument/2006/math" xmlns:v="urn:schemas-microsoft-com:vml" xmlns:wp14="http://schemas.microsoft.com/office/word/2010/wordprocessingDrawing" xmlns:wp="http://schemas.openxmlformats.org/drawingml/2006/wordprocessingDrawing" xmlns:w10="urn:schemas-microsoft-com:office:word" xmlns:w="http://schemas.openxmlformats.org/wordprocessingml/2006/main" xmlns:w14="http://schemas.microsoft.com/office/word/2010/wordml" xmlns:w15="http://schemas.microsoft.com/office/word/2012/wordml" xmlns:w16cex="http://schemas.microsoft.com/office/word/2018/wordml/cex" xmlns:w16cid="http://schemas.microsoft.com/office/word/2016/wordml/cid" xmlns:w16="http://schemas.microsoft.com/office/word/2018/wordml" xmlns:w16du="http://schemas.microsoft.com/office/word/2023/wordml/word16du" xmlns:w16sdtdh="http://schemas.microsoft.com/office/word/2020/wordml/sdtdatahash" xmlns:w16sdtfl="http://schemas.microsoft.com/office/word/2024/wordml/sdtformatlock" xmlns:w16se="http://schemas.microsoft.com/office/word/2015/wordml/symex" xmlns:wpg="http://schemas.microsoft.com/office/word/2010/wordprocessingGroup" xmlns:wpi="http://schemas.microsoft.com/office/word/2010/wordprocessingInk" xmlns:wne="http://schemas.microsoft.com/office/word/2006/wordml" xmlns:wps="http://schemas.microsoft.com/office/word/2010/wordprocessingShape" mc:Ignorable="w14 w15 w16se w16cid w16 w16cex w16sdtdh w16sdtfl w16du wp14">
   <w:footnote w:type="separator" w:id="-1">
     <w:p>
       <w:pPr>
@@ -3996,7 +4153,7 @@
 </file>
 
 <file path=word/numbering.xml><?xml version="1.0" encoding="utf-8"?>
-<w:numbering xmlns:wpc="http://schemas.microsoft.com/office/word/2010/wordprocessingCanvas" xmlns:cx="http://schemas.microsoft.com/office/drawing/2014/chartex" xmlns:cx1="http://schemas.microsoft.com/office/drawing/2015/9/8/chartex" xmlns:cx2="http://schemas.microsoft.com/office/drawing/2015/10/21/chartex" xmlns:cx3="http://schemas.microsoft.com/office/drawing/2016/5/9/chartex" xmlns:cx4="http://schemas.microsoft.com/office/drawing/2016/5/10/chartex" xmlns:cx5="http://schemas.microsoft.com/office/drawing/2016/5/11/chartex" xmlns:cx6="http://schemas.microsoft.com/office/drawing/2016/5/12/chartex" xmlns:cx7="http://schemas.microsoft.com/office/drawing/2016/5/13/chartex" xmlns:cx8="http://schemas.microsoft.com/office/drawing/2016/5/14/chartex" xmlns:mc="http://schemas.openxmlformats.org/markup-compatibility/2006" xmlns:aink="http://schemas.microsoft.com/office/drawing/2016/ink" xmlns:am3d="http://schemas.microsoft.com/office/drawing/2017/model3d" xmlns:o="urn:schemas-microsoft-com:office:office" xmlns:oel="http://schemas.microsoft.com/office/2019/extlst" xmlns:r="http://schemas.openxmlformats.org/officeDocument/2006/relationships" xmlns:m="http://schemas.openxmlformats.org/officeDocument/2006/math" xmlns:v="urn:schemas-microsoft-com:vml" xmlns:wp14="http://schemas.microsoft.com/office/word/2010/wordprocessingDrawing" xmlns:wp="http://schemas.openxmlformats.org/drawingml/2006/wordprocessingDrawing" xmlns:w10="urn:schemas-microsoft-com:office:word" xmlns:w="http://schemas.openxmlformats.org/wordprocessingml/2006/main" xmlns:w14="http://schemas.microsoft.com/office/word/2010/wordml" xmlns:w15="http://schemas.microsoft.com/office/word/2012/wordml" xmlns:w16cex="http://schemas.microsoft.com/office/word/2018/wordml/cex" xmlns:w16cid="http://schemas.microsoft.com/office/word/2016/wordml/cid" xmlns:w16="http://schemas.microsoft.com/office/word/2018/wordml" xmlns:w16du="http://schemas.microsoft.com/office/word/2023/wordml/word16du" xmlns:w16sdtdh="http://schemas.microsoft.com/office/word/2020/wordml/sdtdatahash" xmlns:w16se="http://schemas.microsoft.com/office/word/2015/wordml/symex" xmlns:wpg="http://schemas.microsoft.com/office/word/2010/wordprocessingGroup" xmlns:wpi="http://schemas.microsoft.com/office/word/2010/wordprocessingInk" xmlns:wne="http://schemas.microsoft.com/office/word/2006/wordml" xmlns:wps="http://schemas.microsoft.com/office/word/2010/wordprocessingShape" mc:Ignorable="w14 w15 w16se w16cid w16 w16cex w16sdtdh w16du wp14">
+<w:numbering xmlns:wpc="http://schemas.microsoft.com/office/word/2010/wordprocessingCanvas" xmlns:cx="http://schemas.microsoft.com/office/drawing/2014/chartex" xmlns:cx1="http://schemas.microsoft.com/office/drawing/2015/9/8/chartex" xmlns:cx2="http://schemas.microsoft.com/office/drawing/2015/10/21/chartex" xmlns:cx3="http://schemas.microsoft.com/office/drawing/2016/5/9/chartex" xmlns:cx4="http://schemas.microsoft.com/office/drawing/2016/5/10/chartex" xmlns:cx5="http://schemas.microsoft.com/office/drawing/2016/5/11/chartex" xmlns:cx6="http://schemas.microsoft.com/office/drawing/2016/5/12/chartex" xmlns:cx7="http://schemas.microsoft.com/office/drawing/2016/5/13/chartex" xmlns:cx8="http://schemas.microsoft.com/office/drawing/2016/5/14/chartex" xmlns:mc="http://schemas.openxmlformats.org/markup-compatibility/2006" xmlns:aink="http://schemas.microsoft.com/office/drawing/2016/ink" xmlns:am3d="http://schemas.microsoft.com/office/drawing/2017/model3d" xmlns:o="urn:schemas-microsoft-com:office:office" xmlns:oel="http://schemas.microsoft.com/office/2019/extlst" xmlns:r="http://schemas.openxmlformats.org/officeDocument/2006/relationships" xmlns:m="http://schemas.openxmlformats.org/officeDocument/2006/math" xmlns:v="urn:schemas-microsoft-com:vml" xmlns:wp14="http://schemas.microsoft.com/office/word/2010/wordprocessingDrawing" xmlns:wp="http://schemas.openxmlformats.org/drawingml/2006/wordprocessingDrawing" xmlns:w10="urn:schemas-microsoft-com:office:word" xmlns:w="http://schemas.openxmlformats.org/wordprocessingml/2006/main" xmlns:w14="http://schemas.microsoft.com/office/word/2010/wordml" xmlns:w15="http://schemas.microsoft.com/office/word/2012/wordml" xmlns:w16cex="http://schemas.microsoft.com/office/word/2018/wordml/cex" xmlns:w16cid="http://schemas.microsoft.com/office/word/2016/wordml/cid" xmlns:w16="http://schemas.microsoft.com/office/word/2018/wordml" xmlns:w16du="http://schemas.microsoft.com/office/word/2023/wordml/word16du" xmlns:w16sdtdh="http://schemas.microsoft.com/office/word/2020/wordml/sdtdatahash" xmlns:w16sdtfl="http://schemas.microsoft.com/office/word/2024/wordml/sdtformatlock" xmlns:w16se="http://schemas.microsoft.com/office/word/2015/wordml/symex" xmlns:wpg="http://schemas.microsoft.com/office/word/2010/wordprocessingGroup" xmlns:wpi="http://schemas.microsoft.com/office/word/2010/wordprocessingInk" xmlns:wne="http://schemas.microsoft.com/office/word/2006/wordml" xmlns:wps="http://schemas.microsoft.com/office/word/2010/wordprocessingShape" mc:Ignorable="w14 w15 w16se w16cid w16 w16cex w16sdtdh w16sdtfl w16du wp14">
   <w:abstractNum w:abstractNumId="0" w15:restartNumberingAfterBreak="0">
     <w:nsid w:val="01EA17FD"/>
     <w:multiLevelType w:val="multilevel"/>
@@ -6873,7 +7030,7 @@
 </file>
 
 <file path=word/styles.xml><?xml version="1.0" encoding="utf-8"?>
-<w:styles xmlns:mc="http://schemas.openxmlformats.org/markup-compatibility/2006" xmlns:r="http://schemas.openxmlformats.org/officeDocument/2006/relationships" xmlns:w="http://schemas.openxmlformats.org/wordprocessingml/2006/main" xmlns:w14="http://schemas.microsoft.com/office/word/2010/wordml" xmlns:w15="http://schemas.microsoft.com/office/word/2012/wordml" xmlns:w16cex="http://schemas.microsoft.com/office/word/2018/wordml/cex" xmlns:w16cid="http://schemas.microsoft.com/office/word/2016/wordml/cid" xmlns:w16="http://schemas.microsoft.com/office/word/2018/wordml" xmlns:w16du="http://schemas.microsoft.com/office/word/2023/wordml/word16du" xmlns:w16sdtdh="http://schemas.microsoft.com/office/word/2020/wordml/sdtdatahash" xmlns:w16se="http://schemas.microsoft.com/office/word/2015/wordml/symex" mc:Ignorable="w14 w15 w16se w16cid w16 w16cex w16sdtdh w16du">
+<w:styles xmlns:mc="http://schemas.openxmlformats.org/markup-compatibility/2006" xmlns:r="http://schemas.openxmlformats.org/officeDocument/2006/relationships" xmlns:w="http://schemas.openxmlformats.org/wordprocessingml/2006/main" xmlns:w14="http://schemas.microsoft.com/office/word/2010/wordml" xmlns:w15="http://schemas.microsoft.com/office/word/2012/wordml" xmlns:w16cex="http://schemas.microsoft.com/office/word/2018/wordml/cex" xmlns:w16cid="http://schemas.microsoft.com/office/word/2016/wordml/cid" xmlns:w16="http://schemas.microsoft.com/office/word/2018/wordml" xmlns:w16du="http://schemas.microsoft.com/office/word/2023/wordml/word16du" xmlns:w16sdtdh="http://schemas.microsoft.com/office/word/2020/wordml/sdtdatahash" xmlns:w16sdtfl="http://schemas.microsoft.com/office/word/2024/wordml/sdtformatlock" xmlns:w16se="http://schemas.microsoft.com/office/word/2015/wordml/symex" mc:Ignorable="w14 w15 w16se w16cid w16 w16cex w16sdtdh w16sdtfl w16du">
   <w:docDefaults>
     <w:rPrDefault>
       <w:rPr>
@@ -7484,6 +7641,7 @@
   <w:style w:type="character" w:default="1" w:styleId="DefaultParagraphFont">
     <w:name w:val="Default Paragraph Font"/>
     <w:uiPriority w:val="1"/>
+    <w:semiHidden/>
     <w:unhideWhenUsed/>
   </w:style>
   <w:style w:type="table" w:default="1" w:styleId="TableNormal">
@@ -8128,7 +8286,7 @@
 </file>
 
 <file path=word/glossary/document.xml><?xml version="1.0" encoding="utf-8"?>
-<w:glossaryDocument xmlns:wpc="http://schemas.microsoft.com/office/word/2010/wordprocessingCanvas" xmlns:cx="http://schemas.microsoft.com/office/drawing/2014/chartex" xmlns:cx1="http://schemas.microsoft.com/office/drawing/2015/9/8/chartex" xmlns:cx2="http://schemas.microsoft.com/office/drawing/2015/10/21/chartex" xmlns:cx3="http://schemas.microsoft.com/office/drawing/2016/5/9/chartex" xmlns:cx4="http://schemas.microsoft.com/office/drawing/2016/5/10/chartex" xmlns:cx5="http://schemas.microsoft.com/office/drawing/2016/5/11/chartex" xmlns:cx6="http://schemas.microsoft.com/office/drawing/2016/5/12/chartex" xmlns:cx7="http://schemas.microsoft.com/office/drawing/2016/5/13/chartex" xmlns:cx8="http://schemas.microsoft.com/office/drawing/2016/5/14/chartex" xmlns:mc="http://schemas.openxmlformats.org/markup-compatibility/2006" xmlns:aink="http://schemas.microsoft.com/office/drawing/2016/ink" xmlns:am3d="http://schemas.microsoft.com/office/drawing/2017/model3d" xmlns:o="urn:schemas-microsoft-com:office:office" xmlns:oel="http://schemas.microsoft.com/office/2019/extlst" xmlns:r="http://schemas.openxmlformats.org/officeDocument/2006/relationships" xmlns:m="http://schemas.openxmlformats.org/officeDocument/2006/math" xmlns:v="urn:schemas-microsoft-com:vml" xmlns:wp14="http://schemas.microsoft.com/office/word/2010/wordprocessingDrawing" xmlns:wp="http://schemas.openxmlformats.org/drawingml/2006/wordprocessingDrawing" xmlns:w10="urn:schemas-microsoft-com:office:word" xmlns:w="http://schemas.openxmlformats.org/wordprocessingml/2006/main" xmlns:w14="http://schemas.microsoft.com/office/word/2010/wordml" xmlns:w15="http://schemas.microsoft.com/office/word/2012/wordml" xmlns:w16cex="http://schemas.microsoft.com/office/word/2018/wordml/cex" xmlns:w16cid="http://schemas.microsoft.com/office/word/2016/wordml/cid" xmlns:w16="http://schemas.microsoft.com/office/word/2018/wordml" xmlns:w16du="http://schemas.microsoft.com/office/word/2023/wordml/word16du" xmlns:w16sdtdh="http://schemas.microsoft.com/office/word/2020/wordml/sdtdatahash" xmlns:w16se="http://schemas.microsoft.com/office/word/2015/wordml/symex" xmlns:wpg="http://schemas.microsoft.com/office/word/2010/wordprocessingGroup" xmlns:wpi="http://schemas.microsoft.com/office/word/2010/wordprocessingInk" xmlns:wne="http://schemas.microsoft.com/office/word/2006/wordml" xmlns:wps="http://schemas.microsoft.com/office/word/2010/wordprocessingShape" mc:Ignorable="w14 w15 w16se w16cid w16 w16cex w16sdtdh w16du wp14">
+<w:glossaryDocument xmlns:wpc="http://schemas.microsoft.com/office/word/2010/wordprocessingCanvas" xmlns:cx="http://schemas.microsoft.com/office/drawing/2014/chartex" xmlns:cx1="http://schemas.microsoft.com/office/drawing/2015/9/8/chartex" xmlns:cx2="http://schemas.microsoft.com/office/drawing/2015/10/21/chartex" xmlns:cx3="http://schemas.microsoft.com/office/drawing/2016/5/9/chartex" xmlns:cx4="http://schemas.microsoft.com/office/drawing/2016/5/10/chartex" xmlns:cx5="http://schemas.microsoft.com/office/drawing/2016/5/11/chartex" xmlns:cx6="http://schemas.microsoft.com/office/drawing/2016/5/12/chartex" xmlns:cx7="http://schemas.microsoft.com/office/drawing/2016/5/13/chartex" xmlns:cx8="http://schemas.microsoft.com/office/drawing/2016/5/14/chartex" xmlns:mc="http://schemas.openxmlformats.org/markup-compatibility/2006" xmlns:aink="http://schemas.microsoft.com/office/drawing/2016/ink" xmlns:am3d="http://schemas.microsoft.com/office/drawing/2017/model3d" xmlns:o="urn:schemas-microsoft-com:office:office" xmlns:oel="http://schemas.microsoft.com/office/2019/extlst" xmlns:r="http://schemas.openxmlformats.org/officeDocument/2006/relationships" xmlns:m="http://schemas.openxmlformats.org/officeDocument/2006/math" xmlns:v="urn:schemas-microsoft-com:vml" xmlns:wp14="http://schemas.microsoft.com/office/word/2010/wordprocessingDrawing" xmlns:wp="http://schemas.openxmlformats.org/drawingml/2006/wordprocessingDrawing" xmlns:w10="urn:schemas-microsoft-com:office:word" xmlns:w="http://schemas.openxmlformats.org/wordprocessingml/2006/main" xmlns:w14="http://schemas.microsoft.com/office/word/2010/wordml" xmlns:w15="http://schemas.microsoft.com/office/word/2012/wordml" xmlns:w16cex="http://schemas.microsoft.com/office/word/2018/wordml/cex" xmlns:w16cid="http://schemas.microsoft.com/office/word/2016/wordml/cid" xmlns:w16="http://schemas.microsoft.com/office/word/2018/wordml" xmlns:w16du="http://schemas.microsoft.com/office/word/2023/wordml/word16du" xmlns:w16sdtdh="http://schemas.microsoft.com/office/word/2020/wordml/sdtdatahash" xmlns:w16sdtfl="http://schemas.microsoft.com/office/word/2024/wordml/sdtformatlock" xmlns:w16se="http://schemas.microsoft.com/office/word/2015/wordml/symex" xmlns:wpg="http://schemas.microsoft.com/office/word/2010/wordprocessingGroup" xmlns:wpi="http://schemas.microsoft.com/office/word/2010/wordprocessingInk" xmlns:wne="http://schemas.microsoft.com/office/word/2006/wordml" xmlns:wps="http://schemas.microsoft.com/office/word/2010/wordprocessingShape" mc:Ignorable="w14 w15 w16se w16cid w16 w16cex w16sdtdh w16sdtfl w16du wp14">
   <w:docParts>
     <w:docPart>
       <w:docPartPr>
@@ -8631,7 +8789,7 @@
 </file>
 
 <file path=word/glossary/fontTable.xml><?xml version="1.0" encoding="utf-8"?>
-<w:fonts xmlns:mc="http://schemas.openxmlformats.org/markup-compatibility/2006" xmlns:r="http://schemas.openxmlformats.org/officeDocument/2006/relationships" xmlns:w="http://schemas.openxmlformats.org/wordprocessingml/2006/main" xmlns:w14="http://schemas.microsoft.com/office/word/2010/wordml" xmlns:w15="http://schemas.microsoft.com/office/word/2012/wordml" xmlns:w16cex="http://schemas.microsoft.com/office/word/2018/wordml/cex" xmlns:w16cid="http://schemas.microsoft.com/office/word/2016/wordml/cid" xmlns:w16="http://schemas.microsoft.com/office/word/2018/wordml" xmlns:w16du="http://schemas.microsoft.com/office/word/2023/wordml/word16du" xmlns:w16sdtdh="http://schemas.microsoft.com/office/word/2020/wordml/sdtdatahash" xmlns:w16se="http://schemas.microsoft.com/office/word/2015/wordml/symex" mc:Ignorable="w14 w15 w16se w16cid w16 w16cex w16sdtdh w16du">
+<w:fonts xmlns:mc="http://schemas.openxmlformats.org/markup-compatibility/2006" xmlns:r="http://schemas.openxmlformats.org/officeDocument/2006/relationships" xmlns:w="http://schemas.openxmlformats.org/wordprocessingml/2006/main" xmlns:w14="http://schemas.microsoft.com/office/word/2010/wordml" xmlns:w15="http://schemas.microsoft.com/office/word/2012/wordml" xmlns:w16cex="http://schemas.microsoft.com/office/word/2018/wordml/cex" xmlns:w16cid="http://schemas.microsoft.com/office/word/2016/wordml/cid" xmlns:w16="http://schemas.microsoft.com/office/word/2018/wordml" xmlns:w16du="http://schemas.microsoft.com/office/word/2023/wordml/word16du" xmlns:w16sdtdh="http://schemas.microsoft.com/office/word/2020/wordml/sdtdatahash" xmlns:w16sdtfl="http://schemas.microsoft.com/office/word/2024/wordml/sdtformatlock" xmlns:w16se="http://schemas.microsoft.com/office/word/2015/wordml/symex" mc:Ignorable="w14 w15 w16se w16cid w16 w16cex w16sdtdh w16sdtfl w16du">
   <w:font w:name="Symbol">
     <w:panose1 w:val="05050102010706020507"/>
     <w:charset w:val="02"/>
@@ -8697,7 +8855,7 @@
 </file>
 
 <file path=word/glossary/settings.xml><?xml version="1.0" encoding="utf-8"?>
-<w:settings xmlns:mc="http://schemas.openxmlformats.org/markup-compatibility/2006" xmlns:o="urn:schemas-microsoft-com:office:office" xmlns:r="http://schemas.openxmlformats.org/officeDocument/2006/relationships" xmlns:m="http://schemas.openxmlformats.org/officeDocument/2006/math" xmlns:v="urn:schemas-microsoft-com:vml" xmlns:w10="urn:schemas-microsoft-com:office:word" xmlns:w="http://schemas.openxmlformats.org/wordprocessingml/2006/main" xmlns:w14="http://schemas.microsoft.com/office/word/2010/wordml" xmlns:w15="http://schemas.microsoft.com/office/word/2012/wordml" xmlns:w16cex="http://schemas.microsoft.com/office/word/2018/wordml/cex" xmlns:w16cid="http://schemas.microsoft.com/office/word/2016/wordml/cid" xmlns:w16="http://schemas.microsoft.com/office/word/2018/wordml" xmlns:w16du="http://schemas.microsoft.com/office/word/2023/wordml/word16du" xmlns:w16sdtdh="http://schemas.microsoft.com/office/word/2020/wordml/sdtdatahash" xmlns:w16se="http://schemas.microsoft.com/office/word/2015/wordml/symex" xmlns:sl="http://schemas.openxmlformats.org/schemaLibrary/2006/main" mc:Ignorable="w14 w15 w16se w16cid w16 w16cex w16sdtdh w16du">
+<w:settings xmlns:mc="http://schemas.openxmlformats.org/markup-compatibility/2006" xmlns:o="urn:schemas-microsoft-com:office:office" xmlns:r="http://schemas.openxmlformats.org/officeDocument/2006/relationships" xmlns:m="http://schemas.openxmlformats.org/officeDocument/2006/math" xmlns:v="urn:schemas-microsoft-com:vml" xmlns:w10="urn:schemas-microsoft-com:office:word" xmlns:w="http://schemas.openxmlformats.org/wordprocessingml/2006/main" xmlns:w14="http://schemas.microsoft.com/office/word/2010/wordml" xmlns:w15="http://schemas.microsoft.com/office/word/2012/wordml" xmlns:w16cex="http://schemas.microsoft.com/office/word/2018/wordml/cex" xmlns:w16cid="http://schemas.microsoft.com/office/word/2016/wordml/cid" xmlns:w16="http://schemas.microsoft.com/office/word/2018/wordml" xmlns:w16du="http://schemas.microsoft.com/office/word/2023/wordml/word16du" xmlns:w16sdtdh="http://schemas.microsoft.com/office/word/2020/wordml/sdtdatahash" xmlns:w16sdtfl="http://schemas.microsoft.com/office/word/2024/wordml/sdtformatlock" xmlns:w16se="http://schemas.microsoft.com/office/word/2015/wordml/symex" xmlns:sl="http://schemas.openxmlformats.org/schemaLibrary/2006/main" mc:Ignorable="w14 w15 w16se w16cid w16 w16cex w16sdtdh w16sdtfl w16du">
   <w:view w:val="normal"/>
   <w:defaultTabStop w:val="720"/>
   <w:characterSpacingControl w:val="doNotCompress"/>
@@ -8730,6 +8888,7 @@
     <w:rsid w:val="00854407"/>
     <w:rsid w:val="00855D78"/>
     <w:rsid w:val="00994961"/>
+    <w:rsid w:val="00AA683F"/>
     <w:rsid w:val="00AD1DF9"/>
     <w:rsid w:val="00B45BB0"/>
     <w:rsid w:val="00B72C94"/>
@@ -8740,6 +8899,7 @@
     <w:rsid w:val="00D21287"/>
     <w:rsid w:val="00D406FD"/>
     <w:rsid w:val="00D67AF3"/>
+    <w:rsid w:val="00DD1F24"/>
     <w:rsid w:val="00EF632A"/>
     <w:rsid w:val="00F27A57"/>
     <w:rsid w:val="00F33DC9"/>
@@ -8766,7 +8926,7 @@
 </file>
 
 <file path=word/glossary/styles.xml><?xml version="1.0" encoding="utf-8"?>
-<w:styles xmlns:mc="http://schemas.openxmlformats.org/markup-compatibility/2006" xmlns:r="http://schemas.openxmlformats.org/officeDocument/2006/relationships" xmlns:w="http://schemas.openxmlformats.org/wordprocessingml/2006/main" xmlns:w14="http://schemas.microsoft.com/office/word/2010/wordml" xmlns:w15="http://schemas.microsoft.com/office/word/2012/wordml" xmlns:w16cex="http://schemas.microsoft.com/office/word/2018/wordml/cex" xmlns:w16cid="http://schemas.microsoft.com/office/word/2016/wordml/cid" xmlns:w16="http://schemas.microsoft.com/office/word/2018/wordml" xmlns:w16du="http://schemas.microsoft.com/office/word/2023/wordml/word16du" xmlns:w16sdtdh="http://schemas.microsoft.com/office/word/2020/wordml/sdtdatahash" xmlns:w16se="http://schemas.microsoft.com/office/word/2015/wordml/symex" mc:Ignorable="w14 w15 w16se w16cid w16 w16cex w16sdtdh w16du">
+<w:styles xmlns:mc="http://schemas.openxmlformats.org/markup-compatibility/2006" xmlns:r="http://schemas.openxmlformats.org/officeDocument/2006/relationships" xmlns:w="http://schemas.openxmlformats.org/wordprocessingml/2006/main" xmlns:w14="http://schemas.microsoft.com/office/word/2010/wordml" xmlns:w15="http://schemas.microsoft.com/office/word/2012/wordml" xmlns:w16cex="http://schemas.microsoft.com/office/word/2018/wordml/cex" xmlns:w16cid="http://schemas.microsoft.com/office/word/2016/wordml/cid" xmlns:w16="http://schemas.microsoft.com/office/word/2018/wordml" xmlns:w16du="http://schemas.microsoft.com/office/word/2023/wordml/word16du" xmlns:w16sdtdh="http://schemas.microsoft.com/office/word/2020/wordml/sdtdatahash" xmlns:w16sdtfl="http://schemas.microsoft.com/office/word/2024/wordml/sdtformatlock" xmlns:w16se="http://schemas.microsoft.com/office/word/2015/wordml/symex" mc:Ignorable="w14 w15 w16se w16cid w16 w16cex w16sdtdh w16sdtfl w16du">
   <w:docDefaults>
     <w:rPrDefault>
       <w:rPr>
@@ -9409,7 +9569,7 @@
 </file>
 
 <file path=word/glossary/webSettings.xml><?xml version="1.0" encoding="utf-8"?>
-<w:webSettings xmlns:mc="http://schemas.openxmlformats.org/markup-compatibility/2006" xmlns:r="http://schemas.openxmlformats.org/officeDocument/2006/relationships" xmlns:w="http://schemas.openxmlformats.org/wordprocessingml/2006/main" xmlns:w14="http://schemas.microsoft.com/office/word/2010/wordml" xmlns:w15="http://schemas.microsoft.com/office/word/2012/wordml" xmlns:w16cex="http://schemas.microsoft.com/office/word/2018/wordml/cex" xmlns:w16cid="http://schemas.microsoft.com/office/word/2016/wordml/cid" xmlns:w16="http://schemas.microsoft.com/office/word/2018/wordml" xmlns:w16du="http://schemas.microsoft.com/office/word/2023/wordml/word16du" xmlns:w16sdtdh="http://schemas.microsoft.com/office/word/2020/wordml/sdtdatahash" xmlns:w16se="http://schemas.microsoft.com/office/word/2015/wordml/symex" mc:Ignorable="w14 w15 w16se w16cid w16 w16cex w16sdtdh w16du">
+<w:webSettings xmlns:mc="http://schemas.openxmlformats.org/markup-compatibility/2006" xmlns:r="http://schemas.openxmlformats.org/officeDocument/2006/relationships" xmlns:w="http://schemas.openxmlformats.org/wordprocessingml/2006/main" xmlns:w14="http://schemas.microsoft.com/office/word/2010/wordml" xmlns:w15="http://schemas.microsoft.com/office/word/2012/wordml" xmlns:w16cex="http://schemas.microsoft.com/office/word/2018/wordml/cex" xmlns:w16cid="http://schemas.microsoft.com/office/word/2016/wordml/cid" xmlns:w16="http://schemas.microsoft.com/office/word/2018/wordml" xmlns:w16du="http://schemas.microsoft.com/office/word/2023/wordml/word16du" xmlns:w16sdtdh="http://schemas.microsoft.com/office/word/2020/wordml/sdtdatahash" xmlns:w16sdtfl="http://schemas.microsoft.com/office/word/2024/wordml/sdtformatlock" xmlns:w16se="http://schemas.microsoft.com/office/word/2015/wordml/symex" mc:Ignorable="w14 w15 w16se w16cid w16 w16cex w16sdtdh w16sdtfl w16du">
   <w:optimizeForBrowser/>
   <w:allowPNG/>
 </w:webSettings>

</xml_diff>